<commit_message>
+ 33126 (Create Difference Debug Window for HDE.IpCamClientServer.Server.ServerC) fixed
</commit_message>
<xml_diff>
--- a/docs/Components/Message Routing/Message Routing.docx
+++ b/docs/Components/Message Routing/Message Routing.docx
@@ -90,21 +90,22 @@
     </w:p>
     <w:sdt>
       <w:sdtPr>
+        <w:rPr>
+          <w:rFonts w:asciiTheme="minorHAnsi" w:eastAsiaTheme="minorHAnsi" w:hAnsiTheme="minorHAnsi" w:cstheme="minorBidi"/>
+          <w:b w:val="0"/>
+          <w:bCs w:val="0"/>
+          <w:color w:val="auto"/>
+          <w:sz w:val="22"/>
+          <w:szCs w:val="22"/>
+          <w:lang w:eastAsia="en-US"/>
+        </w:rPr>
         <w:id w:val="1100607689"/>
         <w:docPartObj>
           <w:docPartGallery w:val="Table of Contents"/>
           <w:docPartUnique/>
         </w:docPartObj>
       </w:sdtPr>
-      <w:sdtEndPr>
-        <w:rPr>
-          <w:rFonts w:asciiTheme="minorHAnsi" w:eastAsiaTheme="minorHAnsi" w:hAnsiTheme="minorHAnsi" w:cstheme="minorBidi"/>
-          <w:color w:val="auto"/>
-          <w:sz w:val="22"/>
-          <w:szCs w:val="22"/>
-          <w:lang w:eastAsia="en-US"/>
-        </w:rPr>
-      </w:sdtEndPr>
+      <w:sdtEndPr/>
       <w:sdtContent>
         <w:p>
           <w:pPr>
@@ -681,6 +682,15 @@
                 <w:lang w:val="en-US"/>
               </w:rPr>
             </w:pPr>
+            <w:bookmarkStart w:id="1" w:name="_GoBack"/>
+            <w:bookmarkEnd w:id="1"/>
+          </w:p>
+          <w:p>
+            <w:pPr>
+              <w:rPr>
+                <w:lang w:val="en-US"/>
+              </w:rPr>
+            </w:pPr>
             <w:r>
               <w:rPr>
                 <w:lang w:val="en-US"/>
@@ -705,14 +715,14 @@
           <w:lang w:val="en-US"/>
         </w:rPr>
       </w:pPr>
-      <w:bookmarkStart w:id="1" w:name="_Toc330157435"/>
+      <w:bookmarkStart w:id="2" w:name="_Toc330157435"/>
       <w:r>
         <w:rPr>
           <w:lang w:val="en-US"/>
         </w:rPr>
         <w:t>Logging</w:t>
       </w:r>
-      <w:bookmarkEnd w:id="1"/>
+      <w:bookmarkEnd w:id="2"/>
     </w:p>
     <w:tbl>
       <w:tblPr>
@@ -766,13 +776,7 @@
               <w:rPr>
                 <w:lang w:val="en-US"/>
               </w:rPr>
-              <w:t>\</w:t>
-            </w:r>
-            <w:r>
-              <w:rPr>
-                <w:lang w:val="en-US"/>
-              </w:rPr>
-              <w:t>&lt;</w:t>
+              <w:t>\&lt;</w:t>
             </w:r>
             <w:proofErr w:type="spellStart"/>
             <w:r>
@@ -827,13 +831,7 @@
               <w:rPr>
                 <w:lang w:val="en-US"/>
               </w:rPr>
-              <w:t>\</w:t>
-            </w:r>
-            <w:r>
-              <w:rPr>
-                <w:lang w:val="en-US"/>
-              </w:rPr>
-              <w:t>&lt;</w:t>
+              <w:t>\&lt;</w:t>
             </w:r>
             <w:proofErr w:type="spellStart"/>
             <w:r>
@@ -847,19 +845,7 @@
               <w:rPr>
                 <w:lang w:val="en-US"/>
               </w:rPr>
-              <w:t>&gt;-PID-Security</w:t>
-            </w:r>
-            <w:r>
-              <w:rPr>
-                <w:lang w:val="en-US"/>
-              </w:rPr>
-              <w:t>.</w:t>
-            </w:r>
-            <w:r>
-              <w:rPr>
-                <w:lang w:val="en-US"/>
-              </w:rPr>
-              <w:t>log</w:t>
+              <w:t>&gt;-PID-Security.log</w:t>
             </w:r>
           </w:p>
         </w:tc>
@@ -879,16 +865,14 @@
           <w:lang w:val="en-US"/>
         </w:rPr>
       </w:pPr>
-      <w:bookmarkStart w:id="2" w:name="_Toc330157436"/>
-      <w:bookmarkStart w:id="3" w:name="_GoBack"/>
-      <w:bookmarkEnd w:id="3"/>
+      <w:bookmarkStart w:id="3" w:name="_Toc330157436"/>
       <w:r>
         <w:rPr>
           <w:lang w:val="en-US"/>
         </w:rPr>
         <w:t>Libraries</w:t>
       </w:r>
-      <w:bookmarkEnd w:id="2"/>
+      <w:bookmarkEnd w:id="3"/>
     </w:p>
     <w:p>
       <w:pPr>
@@ -2103,7 +2087,7 @@
 </file>
 
 <file path=customXml/itemProps1.xml><?xml version="1.0" encoding="utf-8"?>
-<ds:datastoreItem xmlns:ds="http://schemas.openxmlformats.org/officeDocument/2006/customXml" ds:itemID="{8383DDDE-39F7-413B-A57E-039F0350171D}">
+<ds:datastoreItem xmlns:ds="http://schemas.openxmlformats.org/officeDocument/2006/customXml" ds:itemID="{F903FCF1-2DEC-4FF0-9283-36A352273246}">
   <ds:schemaRefs>
     <ds:schemaRef ds:uri="http://schemas.openxmlformats.org/officeDocument/2006/bibliography"/>
   </ds:schemaRefs>

</xml_diff>